<commit_message>
Add another journal, somali health action. Template not entirely finished and will not ever be due to changed circumstances. But a lot of worke to make templates more flexible that might benefit the existing template or potential future templates.
</commit_message>
<xml_diff>
--- a/inst/template_jcsh/manuscript_article.docx
+++ b/inst/template_jcsh/manuscript_article.docx
@@ -712,7 +712,7 @@
                 <w:szCs w:val="24"/>
                 <w:lang w:val="en-GB"/>
               </w:rPr>
-              <w:t>Publication Consent</w:t>
+              <w:t>AI utilization</w:t>
             </w:r>
           </w:p>
         </w:tc>
@@ -733,7 +733,11 @@
             </w:pPr>
             <w:r>
               <w:rPr/>
-              <w:t>Write here how study participants granted consent to publish the study results if applicable. Write 'Not applicable' or leave empty otherwise.</w:t>
+              <w:t xml:space="preserve">State if and how AI was used in the research/article writing. </w:t>
+            </w:r>
+            <w:r>
+              <w:rPr/>
+              <w:t>Write 'Not applicable' or leave empty otherwise.</w:t>
             </w:r>
           </w:p>
         </w:tc>
@@ -2030,8 +2034,6 @@
             <w:r>
               <w:rPr>
                 <w:rFonts w:cs="Open Sans" w:ascii="Open Sans" w:hAnsi="Open Sans"/>
-                <w:b/>
-                <w:kern w:val="0"/>
                 <w:sz w:val="18"/>
                 <w:szCs w:val="18"/>
               </w:rPr>
@@ -2056,18 +2058,7 @@
                 <w:sz w:val="18"/>
                 <w:szCs w:val="18"/>
               </w:rPr>
-              <w:t xml:space="preserve">* </w:t>
-            </w:r>
-            <w:r>
-              <w:rPr>
-                <w:rFonts w:cs="Open Sans" w:ascii="Open Sans" w:hAnsi="Open Sans"/>
-                <w:b w:val="false"/>
-                <w:bCs w:val="false"/>
-                <w:kern w:val="0"/>
-                <w:sz w:val="18"/>
-                <w:szCs w:val="18"/>
-              </w:rPr>
-              <w:t>Men</w:t>
+              <w:t>* Men</w:t>
             </w:r>
             <w:r>
               <w:rPr>
@@ -2097,55 +2088,45 @@
                 <w:sz w:val="18"/>
                 <w:szCs w:val="18"/>
               </w:rPr>
-              <w:t xml:space="preserve">* </w:t>
-            </w:r>
-            <w:r>
-              <w:rPr>
-                <w:rFonts w:cs="Open Sans" w:ascii="Open Sans" w:hAnsi="Open Sans"/>
-                <w:kern w:val="0"/>
-                <w:sz w:val="18"/>
-                <w:szCs w:val="18"/>
-              </w:rPr>
-              <w:t>Women✓</w:t>
-            </w:r>
-          </w:p>
-          <w:p>
-            <w:pPr>
-              <w:pStyle w:val="Normal"/>
-              <w:spacing w:lineRule="auto" w:line="240" w:before="0" w:after="0"/>
-              <w:rPr>
-                <w:rFonts w:ascii="Open Sans" w:hAnsi="Open Sans" w:cs="Open Sans"/>
-                <w:sz w:val="18"/>
-                <w:szCs w:val="18"/>
-              </w:rPr>
-            </w:pPr>
-            <w:r>
-              <w:rPr>
-                <w:rFonts w:cs="Open Sans" w:ascii="Open Sans" w:hAnsi="Open Sans"/>
-                <w:kern w:val="0"/>
-                <w:sz w:val="18"/>
-                <w:szCs w:val="18"/>
-              </w:rPr>
-            </w:r>
-          </w:p>
-          <w:p>
-            <w:pPr>
-              <w:pStyle w:val="Normal"/>
-              <w:spacing w:lineRule="auto" w:line="240" w:before="0" w:after="0"/>
-              <w:rPr>
-                <w:rFonts w:ascii="Open Sans" w:hAnsi="Open Sans" w:cs="Open Sans"/>
-                <w:sz w:val="18"/>
-                <w:szCs w:val="18"/>
-              </w:rPr>
-            </w:pPr>
-            <w:r>
-              <w:rPr>
-                <w:rFonts w:cs="Open Sans" w:ascii="Open Sans" w:hAnsi="Open Sans"/>
-                <w:kern w:val="0"/>
-                <w:sz w:val="18"/>
-                <w:szCs w:val="18"/>
-              </w:rPr>
-              <w:t>A subset of Commonmark markdown, including markdown lists are supported</w:t>
+              <w:t>* Women✓</w:t>
+            </w:r>
+          </w:p>
+          <w:p>
+            <w:pPr>
+              <w:pStyle w:val="Normal"/>
+              <w:spacing w:lineRule="auto" w:line="240" w:before="0" w:after="0"/>
+              <w:rPr>
+                <w:rFonts w:ascii="Open Sans" w:hAnsi="Open Sans" w:cs="Open Sans"/>
+                <w:sz w:val="18"/>
+                <w:szCs w:val="18"/>
+              </w:rPr>
+            </w:pPr>
+            <w:r>
+              <w:rPr>
+                <w:rFonts w:cs="Open Sans" w:ascii="Open Sans" w:hAnsi="Open Sans"/>
+                <w:sz w:val="18"/>
+                <w:szCs w:val="18"/>
+              </w:rPr>
+            </w:r>
+          </w:p>
+          <w:p>
+            <w:pPr>
+              <w:pStyle w:val="Normal"/>
+              <w:spacing w:lineRule="auto" w:line="240" w:before="0" w:after="0"/>
+              <w:rPr>
+                <w:rFonts w:ascii="Open Sans" w:hAnsi="Open Sans" w:cs="Open Sans"/>
+                <w:sz w:val="18"/>
+                <w:szCs w:val="18"/>
+              </w:rPr>
+            </w:pPr>
+            <w:r>
+              <w:rPr>
+                <w:rFonts w:cs="Open Sans" w:ascii="Open Sans" w:hAnsi="Open Sans"/>
+                <w:kern w:val="0"/>
+                <w:sz w:val="18"/>
+                <w:szCs w:val="18"/>
+              </w:rPr>
+              <w:t>A subset of Commonmark markdown, including arkdown lists are supported</w:t>
             </w:r>
           </w:p>
         </w:tc>
@@ -2166,67 +2147,53 @@
               </w:rPr>
             </w:pPr>
             <w:r>
-              <w:rPr/>
-            </w:r>
-          </w:p>
-          <w:p>
-            <w:pPr>
-              <w:pStyle w:val="Normal"/>
-              <w:spacing w:lineRule="auto" w:line="240" w:before="0" w:after="0"/>
-              <w:jc w:val="center"/>
-              <w:rPr>
-                <w:rFonts w:ascii="Open Sans" w:hAnsi="Open Sans" w:cs="Open Sans"/>
-                <w:sz w:val="18"/>
-                <w:szCs w:val="18"/>
-              </w:rPr>
-            </w:pPr>
-            <w:r>
-              <w:rPr>
-                <w:rFonts w:cs="Open Sans" w:ascii="Open Sans" w:hAnsi="Open Sans"/>
-                <w:kern w:val="0"/>
-                <w:sz w:val="18"/>
-                <w:szCs w:val="18"/>
-              </w:rPr>
-              <w:t xml:space="preserve">* </w:t>
-            </w:r>
-            <w:r>
-              <w:rPr>
-                <w:rFonts w:cs="Open Sans" w:ascii="Open Sans" w:hAnsi="Open Sans"/>
-                <w:kern w:val="0"/>
-                <w:sz w:val="18"/>
-                <w:szCs w:val="18"/>
-              </w:rPr>
-              <w:t>1656 (50.0)</w:t>
-            </w:r>
-          </w:p>
-          <w:p>
-            <w:pPr>
-              <w:pStyle w:val="Normal"/>
-              <w:spacing w:lineRule="auto" w:line="240" w:before="0" w:after="0"/>
-              <w:jc w:val="center"/>
-              <w:rPr>
-                <w:rFonts w:ascii="Open Sans" w:hAnsi="Open Sans" w:cs="Open Sans"/>
-                <w:sz w:val="18"/>
-                <w:szCs w:val="18"/>
-              </w:rPr>
-            </w:pPr>
-            <w:r>
-              <w:rPr>
-                <w:rFonts w:cs="Open Sans" w:ascii="Open Sans" w:hAnsi="Open Sans"/>
-                <w:kern w:val="0"/>
-                <w:sz w:val="18"/>
-                <w:szCs w:val="18"/>
-              </w:rPr>
-              <w:t xml:space="preserve">* </w:t>
-            </w:r>
-            <w:r>
-              <w:rPr>
-                <w:rFonts w:cs="Open Sans" w:ascii="Open Sans" w:hAnsi="Open Sans"/>
-                <w:kern w:val="0"/>
-                <w:sz w:val="18"/>
-                <w:szCs w:val="18"/>
-              </w:rPr>
-              <w:t>1656 (50.0)</w:t>
+              <w:rPr>
+                <w:rFonts w:cs="Open Sans" w:ascii="Open Sans" w:hAnsi="Open Sans"/>
+                <w:sz w:val="18"/>
+                <w:szCs w:val="18"/>
+              </w:rPr>
+            </w:r>
+          </w:p>
+          <w:p>
+            <w:pPr>
+              <w:pStyle w:val="Normal"/>
+              <w:spacing w:lineRule="auto" w:line="240" w:before="0" w:after="0"/>
+              <w:jc w:val="center"/>
+              <w:rPr>
+                <w:rFonts w:ascii="Open Sans" w:hAnsi="Open Sans" w:cs="Open Sans"/>
+                <w:sz w:val="18"/>
+                <w:szCs w:val="18"/>
+              </w:rPr>
+            </w:pPr>
+            <w:r>
+              <w:rPr>
+                <w:rFonts w:cs="Open Sans" w:ascii="Open Sans" w:hAnsi="Open Sans"/>
+                <w:kern w:val="0"/>
+                <w:sz w:val="18"/>
+                <w:szCs w:val="18"/>
+              </w:rPr>
+              <w:t>* 1656 (50.0)</w:t>
+            </w:r>
+          </w:p>
+          <w:p>
+            <w:pPr>
+              <w:pStyle w:val="Normal"/>
+              <w:spacing w:lineRule="auto" w:line="240" w:before="0" w:after="0"/>
+              <w:jc w:val="center"/>
+              <w:rPr>
+                <w:rFonts w:ascii="Open Sans" w:hAnsi="Open Sans" w:cs="Open Sans"/>
+                <w:sz w:val="18"/>
+                <w:szCs w:val="18"/>
+              </w:rPr>
+            </w:pPr>
+            <w:r>
+              <w:rPr>
+                <w:rFonts w:cs="Open Sans" w:ascii="Open Sans" w:hAnsi="Open Sans"/>
+                <w:kern w:val="0"/>
+                <w:sz w:val="18"/>
+                <w:szCs w:val="18"/>
+              </w:rPr>
+              <w:t>* 1656 (50.0)</w:t>
             </w:r>
           </w:p>
         </w:tc>
@@ -2359,7 +2326,11 @@
               </w:rPr>
             </w:pPr>
             <w:r>
-              <w:rPr/>
+              <w:rPr>
+                <w:rFonts w:cs="Open Sans" w:ascii="Open Sans" w:hAnsi="Open Sans"/>
+                <w:sz w:val="18"/>
+                <w:szCs w:val="18"/>
+              </w:rPr>
             </w:r>
           </w:p>
           <w:p>
@@ -2474,27 +2445,7 @@
                 <w:sz w:val="18"/>
                 <w:szCs w:val="18"/>
               </w:rPr>
-              <w:t>**</w:t>
-            </w:r>
-            <w:r>
-              <w:rPr>
-                <w:rFonts w:cs="Open Sans" w:ascii="Open Sans" w:hAnsi="Open Sans"/>
-                <w:b/>
-                <w:kern w:val="0"/>
-                <w:sz w:val="18"/>
-                <w:szCs w:val="18"/>
-              </w:rPr>
-              <w:t>To achieve intendation</w:t>
-            </w:r>
-            <w:r>
-              <w:rPr>
-                <w:rFonts w:cs="Open Sans" w:ascii="Open Sans" w:hAnsi="Open Sans"/>
-                <w:b/>
-                <w:kern w:val="0"/>
-                <w:sz w:val="18"/>
-                <w:szCs w:val="18"/>
-              </w:rPr>
-              <w:t>**</w:t>
+              <w:t>**To achieve intendation**</w:t>
             </w:r>
           </w:p>
           <w:p>
@@ -2517,71 +2468,82 @@
               </w:rPr>
               <w:t>⠀At the beginning of the line</w:t>
             </w:r>
-            <w:r>
-              <w:rPr>
-                <w:rFonts w:cs="Open Sans" w:ascii="Open Sans" w:hAnsi="Open Sans"/>
-                <w:kern w:val="0"/>
+          </w:p>
+          <w:p>
+            <w:pPr>
+              <w:pStyle w:val="Normal"/>
+              <w:spacing w:lineRule="auto" w:line="240" w:before="0" w:after="0"/>
+              <w:rPr>
+                <w:rFonts w:ascii="Open Sans" w:hAnsi="Open Sans" w:cs="Open Sans"/>
                 <w:sz w:val="18"/>
                 <w:szCs w:val="18"/>
                 <w:lang w:val="sv-SE"/>
               </w:rPr>
-              <w:t xml:space="preserve"> </w:t>
-            </w:r>
-          </w:p>
-          <w:p>
-            <w:pPr>
-              <w:pStyle w:val="Normal"/>
-              <w:spacing w:lineRule="auto" w:line="240" w:before="0" w:after="0"/>
-              <w:rPr>
-                <w:rFonts w:ascii="Open Sans" w:hAnsi="Open Sans" w:cs="Open Sans"/>
+            </w:pPr>
+            <w:r>
+              <w:rPr>
+                <w:rFonts w:cs="Open Sans" w:ascii="Open Sans" w:hAnsi="Open Sans"/>
+                <w:kern w:val="0"/>
                 <w:sz w:val="18"/>
                 <w:szCs w:val="18"/>
                 <w:lang w:val="sv-SE"/>
               </w:rPr>
-            </w:pPr>
-            <w:r>
-              <w:rPr>
-                <w:rFonts w:cs="Open Sans" w:ascii="Open Sans" w:hAnsi="Open Sans"/>
-                <w:kern w:val="0"/>
+              <w:t>⠀use a braille blank unicode</w:t>
+            </w:r>
+          </w:p>
+          <w:p>
+            <w:pPr>
+              <w:pStyle w:val="Normal"/>
+              <w:spacing w:lineRule="auto" w:line="240" w:before="0" w:after="0"/>
+              <w:rPr>
+                <w:rFonts w:ascii="Open Sans" w:hAnsi="Open Sans" w:cs="Open Sans"/>
                 <w:sz w:val="18"/>
                 <w:szCs w:val="18"/>
                 <w:lang w:val="sv-SE"/>
               </w:rPr>
-              <w:t xml:space="preserve">⠀use a braille blank unicode </w:t>
-            </w:r>
-          </w:p>
-          <w:p>
-            <w:pPr>
-              <w:pStyle w:val="Normal"/>
-              <w:spacing w:lineRule="auto" w:line="240" w:before="0" w:after="0"/>
-              <w:rPr>
-                <w:rFonts w:ascii="Open Sans" w:hAnsi="Open Sans" w:cs="Open Sans"/>
+            </w:pPr>
+            <w:r>
+              <w:rPr>
+                <w:rFonts w:cs="Open Sans" w:ascii="Open Sans" w:hAnsi="Open Sans"/>
+                <w:kern w:val="0"/>
                 <w:sz w:val="18"/>
                 <w:szCs w:val="18"/>
                 <w:lang w:val="sv-SE"/>
               </w:rPr>
-            </w:pPr>
-            <w:r>
-              <w:rPr>
-                <w:rFonts w:cs="Open Sans" w:ascii="Open Sans" w:hAnsi="Open Sans"/>
-                <w:kern w:val="0"/>
+              <w:t>⠀Character</w:t>
+            </w:r>
+          </w:p>
+          <w:p>
+            <w:pPr>
+              <w:pStyle w:val="Normal"/>
+              <w:spacing w:lineRule="auto" w:line="240" w:before="0" w:after="0"/>
+              <w:rPr>
+                <w:rFonts w:ascii="Open Sans" w:hAnsi="Open Sans" w:cs="Open Sans"/>
                 <w:sz w:val="18"/>
                 <w:szCs w:val="18"/>
                 <w:lang w:val="sv-SE"/>
               </w:rPr>
-              <w:t>⠀Character</w:t>
-            </w:r>
-          </w:p>
-          <w:p>
-            <w:pPr>
-              <w:pStyle w:val="Normal"/>
-              <w:spacing w:lineRule="auto" w:line="240" w:before="0" w:after="0"/>
-              <w:rPr>
-                <w:rFonts w:ascii="Open Sans" w:hAnsi="Open Sans" w:cs="Open Sans"/>
+            </w:pPr>
+            <w:r>
+              <w:rPr>
+                <w:rFonts w:cs="Open Sans" w:ascii="Open Sans" w:hAnsi="Open Sans"/>
+                <w:kern w:val="0"/>
                 <w:sz w:val="18"/>
                 <w:szCs w:val="18"/>
                 <w:lang w:val="sv-SE"/>
               </w:rPr>
+              <w:t>⠀Country 4</w:t>
+            </w:r>
+          </w:p>
+          <w:p>
+            <w:pPr>
+              <w:pStyle w:val="Normal"/>
+              <w:spacing w:lineRule="auto" w:line="240" w:before="0" w:after="0"/>
+              <w:rPr>
+                <w:rFonts w:ascii="Open Sans" w:hAnsi="Open Sans" w:cs="Open Sans"/>
+                <w:sz w:val="18"/>
+                <w:szCs w:val="18"/>
+              </w:rPr>
             </w:pPr>
             <w:r>
               <w:rPr>
@@ -2591,48 +2553,7 @@
                 <w:szCs w:val="18"/>
                 <w:lang w:val="sv-SE"/>
               </w:rPr>
-              <w:t>⠀</w:t>
-            </w:r>
-            <w:r>
-              <w:rPr>
-                <w:rFonts w:cs="Open Sans" w:ascii="Open Sans" w:hAnsi="Open Sans"/>
-                <w:kern w:val="0"/>
-                <w:sz w:val="18"/>
-                <w:szCs w:val="18"/>
-                <w:lang w:val="sv-SE"/>
-              </w:rPr>
-              <w:t>Country 4</w:t>
-            </w:r>
-          </w:p>
-          <w:p>
-            <w:pPr>
-              <w:pStyle w:val="Normal"/>
-              <w:spacing w:lineRule="auto" w:line="240" w:before="0" w:after="0"/>
-              <w:rPr>
-                <w:rFonts w:ascii="Open Sans" w:hAnsi="Open Sans" w:cs="Open Sans"/>
-                <w:sz w:val="18"/>
-                <w:szCs w:val="18"/>
-              </w:rPr>
-            </w:pPr>
-            <w:r>
-              <w:rPr>
-                <w:rFonts w:cs="Open Sans" w:ascii="Open Sans" w:hAnsi="Open Sans"/>
-                <w:kern w:val="0"/>
-                <w:sz w:val="18"/>
-                <w:szCs w:val="18"/>
-                <w:lang w:val="sv-SE"/>
-              </w:rPr>
-              <w:t>⠀</w:t>
-            </w:r>
-            <w:r>
-              <w:rPr>
-                <w:rFonts w:cs="Open Sans" w:ascii="Open Sans" w:hAnsi="Open Sans"/>
-                <w:kern w:val="0"/>
-                <w:sz w:val="18"/>
-                <w:szCs w:val="18"/>
-                <w:lang w:val="sv-SE"/>
-              </w:rPr>
-              <w:t>Other</w:t>
+              <w:t>⠀Other</w:t>
             </w:r>
           </w:p>
         </w:tc>
@@ -4627,31 +4548,7 @@
         <w:rPr>
           <w:rFonts w:eastAsia="Times New Roman" w:cs="Times New Roman" w:ascii="Times New Roman" w:hAnsi="Times New Roman"/>
         </w:rPr>
-        <w:t>,colwidths: [</w:t>
-      </w:r>
-      <w:r>
-        <w:rPr>
-          <w:rFonts w:eastAsia="Times New Roman" w:cs="Times New Roman" w:ascii="Times New Roman" w:hAnsi="Times New Roman"/>
-        </w:rPr>
-        <w:t>6</w:t>
-      </w:r>
-      <w:r>
-        <w:rPr>
-          <w:rFonts w:eastAsia="Times New Roman" w:cs="Times New Roman" w:ascii="Times New Roman" w:hAnsi="Times New Roman"/>
-        </w:rPr>
-        <w:t>0,</w:t>
-      </w:r>
-      <w:r>
-        <w:rPr>
-          <w:rFonts w:eastAsia="Times New Roman" w:cs="Times New Roman" w:ascii="Times New Roman" w:hAnsi="Times New Roman"/>
-        </w:rPr>
-        <w:t>4</w:t>
-      </w:r>
-      <w:r>
-        <w:rPr>
-          <w:rFonts w:eastAsia="Times New Roman" w:cs="Times New Roman" w:ascii="Times New Roman" w:hAnsi="Times New Roman"/>
-        </w:rPr>
-        <w:t>0], colaligns: [l,c],table]]</w:t>
+        <w:t>,colwidths: [60,40], colaligns: [l,c],table]]</w:t>
       </w:r>
     </w:p>
     <w:p>

</xml_diff>